<commit_message>
Arregladas erratas de redacción en el código y comentarios. Mejorada la redacción del documento de casos de prueba. #85 #75
</commit_message>
<xml_diff>
--- a/test/OneHope.UIT/CUReabastecerPortatiles/CP - Reabastecer Portátiles.docx
+++ b/test/OneHope.UIT/CUReabastecerPortatiles/CP - Reabastecer Portátiles.docx
@@ -1494,13 +1494,8 @@
       </w:pPr>
       <w:r>
         <w:lastRenderedPageBreak/>
-        <w:t xml:space="preserve">Casos de </w:t>
-      </w:r>
-      <w:proofErr w:type="spellStart"/>
-      <w:r>
-        <w:t>Prueba</w:t>
-      </w:r>
-      <w:proofErr w:type="spellEnd"/>
+        <w:t>Casos de Prueba</w:t>
+      </w:r>
     </w:p>
     <w:p>
       <w:pPr>
@@ -1534,28 +1529,12 @@
         </w:rPr>
         <w:t xml:space="preserve">1 </w:t>
       </w:r>
-      <w:proofErr w:type="spellStart"/>
       <w:r>
         <w:rPr>
           <w:w w:val="95"/>
         </w:rPr>
-        <w:t>Reabastecer</w:t>
-      </w:r>
-      <w:proofErr w:type="spellEnd"/>
-      <w:r>
-        <w:rPr>
-          <w:w w:val="95"/>
-        </w:rPr>
-        <w:t xml:space="preserve"> </w:t>
-      </w:r>
-      <w:proofErr w:type="spellStart"/>
-      <w:r>
-        <w:rPr>
-          <w:w w:val="95"/>
-        </w:rPr>
-        <w:t>Portátiles</w:t>
-      </w:r>
-      <w:proofErr w:type="spellEnd"/>
+        <w:t>Reabastecer Portátiles</w:t>
+      </w:r>
     </w:p>
     <w:p>
       <w:pPr>
@@ -2314,27 +2293,7 @@
                 <w:szCs w:val="16"/>
                 <w:lang w:val="es-ES_tradnl"/>
               </w:rPr>
-              <w:t xml:space="preserve">Stock (min, </w:t>
-            </w:r>
-            <w:proofErr w:type="spellStart"/>
-            <w:r>
-              <w:rPr>
-                <w:rFonts w:ascii="Arial" w:hAnsi="Arial" w:cs="Arial"/>
-                <w:sz w:val="16"/>
-                <w:szCs w:val="16"/>
-                <w:lang w:val="es-ES_tradnl"/>
-              </w:rPr>
-              <w:t>max</w:t>
-            </w:r>
-            <w:proofErr w:type="spellEnd"/>
-            <w:r>
-              <w:rPr>
-                <w:rFonts w:ascii="Arial" w:hAnsi="Arial" w:cs="Arial"/>
-                <w:sz w:val="16"/>
-                <w:szCs w:val="16"/>
-                <w:lang w:val="es-ES_tradnl"/>
-              </w:rPr>
-              <w:t>)</w:t>
+              <w:t>Stock (min, max)</w:t>
             </w:r>
           </w:p>
         </w:tc>
@@ -2717,7 +2676,6 @@
               </w:rPr>
               <w:t xml:space="preserve">”, </w:t>
             </w:r>
-            <w:proofErr w:type="spellStart"/>
             <w:r>
               <w:rPr>
                 <w:rFonts w:ascii="Arial" w:hAnsi="Arial" w:cs="Arial"/>
@@ -2736,7 +2694,6 @@
               </w:rPr>
               <w:t>Credito</w:t>
             </w:r>
-            <w:proofErr w:type="spellEnd"/>
             <w:r>
               <w:rPr>
                 <w:rFonts w:ascii="Arial" w:hAnsi="Arial" w:cs="Arial"/>
@@ -2850,25 +2807,14 @@
                 <w:lang w:val="es-ES_tradnl"/>
               </w:rPr>
             </w:pPr>
-            <w:proofErr w:type="spellStart"/>
-            <w:r>
-              <w:rPr>
-                <w:rFonts w:ascii="Arial" w:hAnsi="Arial" w:cs="Arial"/>
-                <w:sz w:val="16"/>
-                <w:szCs w:val="16"/>
-                <w:lang w:val="es-ES_tradnl"/>
-              </w:rPr>
-              <w:t>Codigo</w:t>
-            </w:r>
-            <w:proofErr w:type="spellEnd"/>
-            <w:r>
-              <w:rPr>
-                <w:rFonts w:ascii="Arial" w:hAnsi="Arial" w:cs="Arial"/>
-                <w:sz w:val="16"/>
-                <w:szCs w:val="16"/>
-                <w:lang w:val="es-ES_tradnl"/>
-              </w:rPr>
-              <w:t xml:space="preserve"> de empleado:</w:t>
+            <w:r>
+              <w:rPr>
+                <w:rFonts w:ascii="Arial" w:hAnsi="Arial" w:cs="Arial"/>
+                <w:sz w:val="16"/>
+                <w:szCs w:val="16"/>
+                <w:lang w:val="es-ES_tradnl"/>
+              </w:rPr>
+              <w:t>Codigo de empleado:</w:t>
             </w:r>
             <w:r>
               <w:rPr>
@@ -2879,7 +2825,6 @@
               </w:rPr>
               <w:t xml:space="preserve"> </w:t>
             </w:r>
-            <w:proofErr w:type="spellStart"/>
             <w:r>
               <w:rPr>
                 <w:rFonts w:ascii="Arial" w:hAnsi="Arial" w:cs="Arial"/>
@@ -2889,7 +2834,6 @@
               </w:rPr>
               <w:t>Daniel.Tomas</w:t>
             </w:r>
-            <w:proofErr w:type="spellEnd"/>
           </w:p>
           <w:p>
             <w:pPr>
@@ -2915,19 +2859,8 @@
                 <w:szCs w:val="16"/>
                 <w:lang w:val="es-ES_tradnl"/>
               </w:rPr>
-              <w:t xml:space="preserve">Método de Pago: </w:t>
-            </w:r>
-            <w:proofErr w:type="spellStart"/>
-            <w:r>
-              <w:rPr>
-                <w:rFonts w:ascii="Arial" w:hAnsi="Arial" w:cs="Arial"/>
-                <w:sz w:val="16"/>
-                <w:szCs w:val="16"/>
-                <w:lang w:val="es-ES_tradnl"/>
-              </w:rPr>
-              <w:t>TarjetaCredito</w:t>
-            </w:r>
-            <w:proofErr w:type="spellEnd"/>
+              <w:t>Método de Pago: TarjetaCredito</w:t>
+            </w:r>
           </w:p>
           <w:p>
             <w:pPr>
@@ -3155,7 +3088,6 @@
                 <w:lang w:val="es-ES_tradnl"/>
               </w:rPr>
             </w:pPr>
-            <w:proofErr w:type="gramStart"/>
             <w:r>
               <w:rPr>
                 <w:rFonts w:ascii="Arial" w:hAnsi="Arial" w:cs="Arial"/>
@@ -3164,17 +3096,7 @@
                 <w:lang w:val="es-ES_tradnl"/>
               </w:rPr>
               <w:lastRenderedPageBreak/>
-              <w:t>Total</w:t>
-            </w:r>
-            <w:proofErr w:type="gramEnd"/>
-            <w:r>
-              <w:rPr>
-                <w:rFonts w:ascii="Arial" w:hAnsi="Arial" w:cs="Arial"/>
-                <w:sz w:val="16"/>
-                <w:szCs w:val="16"/>
-                <w:lang w:val="es-ES_tradnl"/>
-              </w:rPr>
-              <w:t xml:space="preserve"> Pedido: 5400</w:t>
+              <w:t>Total Pedido: 5400</w:t>
             </w:r>
           </w:p>
         </w:tc>
@@ -3645,25 +3567,14 @@
                 <w:lang w:val="es-ES_tradnl"/>
               </w:rPr>
             </w:pPr>
-            <w:proofErr w:type="spellStart"/>
-            <w:r>
-              <w:rPr>
-                <w:rFonts w:ascii="Arial" w:hAnsi="Arial" w:cs="Arial"/>
-                <w:sz w:val="16"/>
-                <w:szCs w:val="16"/>
-                <w:lang w:val="es-ES_tradnl"/>
-              </w:rPr>
-              <w:t>Codigo</w:t>
-            </w:r>
-            <w:proofErr w:type="spellEnd"/>
-            <w:r>
-              <w:rPr>
-                <w:rFonts w:ascii="Arial" w:hAnsi="Arial" w:cs="Arial"/>
-                <w:sz w:val="16"/>
-                <w:szCs w:val="16"/>
-                <w:lang w:val="es-ES_tradnl"/>
-              </w:rPr>
-              <w:t xml:space="preserve"> de empleado:</w:t>
+            <w:r>
+              <w:rPr>
+                <w:rFonts w:ascii="Arial" w:hAnsi="Arial" w:cs="Arial"/>
+                <w:sz w:val="16"/>
+                <w:szCs w:val="16"/>
+                <w:lang w:val="es-ES_tradnl"/>
+              </w:rPr>
+              <w:t>Codigo de empleado:</w:t>
             </w:r>
             <w:r>
               <w:rPr>
@@ -3674,7 +3585,6 @@
               </w:rPr>
               <w:t xml:space="preserve"> </w:t>
             </w:r>
-            <w:proofErr w:type="spellStart"/>
             <w:r>
               <w:rPr>
                 <w:rFonts w:ascii="Arial" w:hAnsi="Arial" w:cs="Arial"/>
@@ -3684,7 +3594,6 @@
               </w:rPr>
               <w:t>Daniel.Tomas</w:t>
             </w:r>
-            <w:proofErr w:type="spellEnd"/>
           </w:p>
           <w:p>
             <w:pPr>
@@ -3710,19 +3619,8 @@
                 <w:szCs w:val="16"/>
                 <w:lang w:val="es-ES_tradnl"/>
               </w:rPr>
-              <w:t xml:space="preserve">Método de Pago: </w:t>
-            </w:r>
-            <w:proofErr w:type="spellStart"/>
-            <w:r>
-              <w:rPr>
-                <w:rFonts w:ascii="Arial" w:hAnsi="Arial" w:cs="Arial"/>
-                <w:sz w:val="16"/>
-                <w:szCs w:val="16"/>
-                <w:lang w:val="es-ES_tradnl"/>
-              </w:rPr>
-              <w:t>TarjetaCredito</w:t>
-            </w:r>
-            <w:proofErr w:type="spellEnd"/>
+              <w:t>Método de Pago: TarjetaCredito</w:t>
+            </w:r>
           </w:p>
           <w:p>
             <w:pPr>
@@ -3987,25 +3885,14 @@
                 <w:lang w:val="es-ES_tradnl"/>
               </w:rPr>
             </w:pPr>
-            <w:proofErr w:type="gramStart"/>
-            <w:r>
-              <w:rPr>
-                <w:rFonts w:ascii="Arial" w:hAnsi="Arial" w:cs="Arial"/>
-                <w:sz w:val="16"/>
-                <w:szCs w:val="16"/>
-                <w:lang w:val="es-ES_tradnl"/>
-              </w:rPr>
-              <w:t>Total</w:t>
-            </w:r>
-            <w:proofErr w:type="gramEnd"/>
-            <w:r>
-              <w:rPr>
-                <w:rFonts w:ascii="Arial" w:hAnsi="Arial" w:cs="Arial"/>
-                <w:sz w:val="16"/>
-                <w:szCs w:val="16"/>
-                <w:lang w:val="es-ES_tradnl"/>
-              </w:rPr>
-              <w:t xml:space="preserve"> Pedido: 5400</w:t>
+            <w:r>
+              <w:rPr>
+                <w:rFonts w:ascii="Arial" w:hAnsi="Arial" w:cs="Arial"/>
+                <w:sz w:val="16"/>
+                <w:szCs w:val="16"/>
+                <w:lang w:val="es-ES_tradnl"/>
+              </w:rPr>
+              <w:t>Total Pedido: 5400</w:t>
             </w:r>
           </w:p>
         </w:tc>
@@ -4314,27 +4201,7 @@
                 <w:szCs w:val="16"/>
                 <w:lang w:val="es-ES_tradnl"/>
               </w:rPr>
-              <w:t xml:space="preserve">TOASTER-3452, TOASTER, "23", 1050, </w:t>
-            </w:r>
-            <w:proofErr w:type="spellStart"/>
-            <w:r>
-              <w:rPr>
-                <w:rFonts w:ascii="Arial" w:hAnsi="Arial" w:cs="Arial"/>
-                <w:sz w:val="16"/>
-                <w:szCs w:val="16"/>
-                <w:lang w:val="es-ES_tradnl"/>
-              </w:rPr>
-              <w:t>Portatiles</w:t>
-            </w:r>
-            <w:proofErr w:type="spellEnd"/>
-            <w:r>
-              <w:rPr>
-                <w:rFonts w:ascii="Arial" w:hAnsi="Arial" w:cs="Arial"/>
-                <w:sz w:val="16"/>
-                <w:szCs w:val="16"/>
-                <w:lang w:val="es-ES_tradnl"/>
-              </w:rPr>
-              <w:t xml:space="preserve"> Mayorista</w:t>
+              <w:t>TOASTER-3452, TOASTER, "23", 1050, Portatiles Mayorista</w:t>
             </w:r>
           </w:p>
         </w:tc>
@@ -4637,27 +4504,7 @@
                 <w:szCs w:val="16"/>
                 <w:lang w:val="es-ES_tradnl"/>
               </w:rPr>
-              <w:t xml:space="preserve"> </w:t>
-            </w:r>
-            <w:proofErr w:type="spellStart"/>
-            <w:r>
-              <w:rPr>
-                <w:rFonts w:ascii="Arial" w:hAnsi="Arial" w:cs="Arial"/>
-                <w:sz w:val="16"/>
-                <w:szCs w:val="16"/>
-                <w:lang w:val="es-ES_tradnl"/>
-              </w:rPr>
-              <w:t>Empresaurio</w:t>
-            </w:r>
-            <w:proofErr w:type="spellEnd"/>
-            <w:r>
-              <w:rPr>
-                <w:rFonts w:ascii="Arial" w:hAnsi="Arial" w:cs="Arial"/>
-                <w:sz w:val="16"/>
-                <w:szCs w:val="16"/>
-                <w:lang w:val="es-ES_tradnl"/>
-              </w:rPr>
-              <w:t xml:space="preserve"> genérico S.A.</w:t>
+              <w:t xml:space="preserve"> Empresaurio genérico S.A.</w:t>
             </w:r>
           </w:p>
         </w:tc>
@@ -4949,27 +4796,7 @@
                 <w:szCs w:val="16"/>
                 <w:lang w:val="es-ES_tradnl"/>
               </w:rPr>
-              <w:t xml:space="preserve">ASUS-3314, ASUS, 16, 1150, </w:t>
-            </w:r>
-            <w:proofErr w:type="spellStart"/>
-            <w:r>
-              <w:rPr>
-                <w:rFonts w:ascii="Arial" w:hAnsi="Arial" w:cs="Arial"/>
-                <w:sz w:val="16"/>
-                <w:szCs w:val="16"/>
-                <w:lang w:val="es-ES_tradnl"/>
-              </w:rPr>
-              <w:t>Empresaurio</w:t>
-            </w:r>
-            <w:proofErr w:type="spellEnd"/>
-            <w:r>
-              <w:rPr>
-                <w:rFonts w:ascii="Arial" w:hAnsi="Arial" w:cs="Arial"/>
-                <w:sz w:val="16"/>
-                <w:szCs w:val="16"/>
-                <w:lang w:val="es-ES_tradnl"/>
-              </w:rPr>
-              <w:t xml:space="preserve"> genérico S.A.</w:t>
+              <w:t>ASUS-3314, ASUS, 16, 1150, Empresaurio genérico S.A.</w:t>
             </w:r>
           </w:p>
           <w:p>
@@ -5288,27 +5115,7 @@
                 <w:szCs w:val="16"/>
                 <w:lang w:val="es-ES_tradnl"/>
               </w:rPr>
-              <w:t xml:space="preserve">DELL-2222, DELL, 29, 250, </w:t>
-            </w:r>
-            <w:proofErr w:type="spellStart"/>
-            <w:r>
-              <w:rPr>
-                <w:rFonts w:ascii="Arial" w:hAnsi="Arial" w:cs="Arial"/>
-                <w:sz w:val="16"/>
-                <w:szCs w:val="16"/>
-                <w:lang w:val="es-ES_tradnl"/>
-              </w:rPr>
-              <w:t>Portatiles</w:t>
-            </w:r>
-            <w:proofErr w:type="spellEnd"/>
-            <w:r>
-              <w:rPr>
-                <w:rFonts w:ascii="Arial" w:hAnsi="Arial" w:cs="Arial"/>
-                <w:sz w:val="16"/>
-                <w:szCs w:val="16"/>
-                <w:lang w:val="es-ES_tradnl"/>
-              </w:rPr>
-              <w:t xml:space="preserve"> Mayorista</w:t>
+              <w:t>DELL-2222, DELL, 29, 250, Portatiles Mayorista</w:t>
             </w:r>
           </w:p>
         </w:tc>
@@ -5387,25 +5194,7 @@
                 <w:szCs w:val="16"/>
                 <w:lang w:val="es-ES_tradnl"/>
               </w:rPr>
-              <w:t xml:space="preserve">: Filtros (Stock </w:t>
-            </w:r>
-            <w:proofErr w:type="spellStart"/>
-            <w:r>
-              <w:rPr>
-                <w:sz w:val="16"/>
-                <w:szCs w:val="16"/>
-                <w:lang w:val="es-ES_tradnl"/>
-              </w:rPr>
-              <w:t>max</w:t>
-            </w:r>
-            <w:proofErr w:type="spellEnd"/>
-            <w:r>
-              <w:rPr>
-                <w:sz w:val="16"/>
-                <w:szCs w:val="16"/>
-                <w:lang w:val="es-ES_tradnl"/>
-              </w:rPr>
-              <w:t>)</w:t>
+              <w:t>: Filtros (Stock max)</w:t>
             </w:r>
           </w:p>
           <w:p>
@@ -5795,25 +5584,14 @@
                 <w:lang w:val="es-ES_tradnl"/>
               </w:rPr>
             </w:pPr>
-            <w:proofErr w:type="spellStart"/>
-            <w:r>
-              <w:rPr>
-                <w:rFonts w:ascii="Arial" w:hAnsi="Arial" w:cs="Arial"/>
-                <w:sz w:val="16"/>
-                <w:szCs w:val="16"/>
-                <w:lang w:val="es-ES_tradnl"/>
-              </w:rPr>
-              <w:t>Portatiles</w:t>
-            </w:r>
-            <w:proofErr w:type="spellEnd"/>
-            <w:r>
-              <w:rPr>
-                <w:rFonts w:ascii="Arial" w:hAnsi="Arial" w:cs="Arial"/>
-                <w:sz w:val="16"/>
-                <w:szCs w:val="16"/>
-                <w:lang w:val="es-ES_tradnl"/>
-              </w:rPr>
-              <w:t xml:space="preserve"> Mayorista</w:t>
+            <w:r>
+              <w:rPr>
+                <w:rFonts w:ascii="Arial" w:hAnsi="Arial" w:cs="Arial"/>
+                <w:sz w:val="16"/>
+                <w:szCs w:val="16"/>
+                <w:lang w:val="es-ES_tradnl"/>
+              </w:rPr>
+              <w:t>Portatiles Mayorista</w:t>
             </w:r>
           </w:p>
         </w:tc>
@@ -5905,27 +5683,7 @@
                 <w:szCs w:val="16"/>
                 <w:lang w:val="es-ES_tradnl"/>
               </w:rPr>
-              <w:t xml:space="preserve">HP-5132, HP, 9, 1000, </w:t>
-            </w:r>
-            <w:proofErr w:type="spellStart"/>
-            <w:r>
-              <w:rPr>
-                <w:rFonts w:ascii="Arial" w:hAnsi="Arial" w:cs="Arial"/>
-                <w:sz w:val="16"/>
-                <w:szCs w:val="16"/>
-                <w:lang w:val="es-ES_tradnl"/>
-              </w:rPr>
-              <w:t>Portatiles</w:t>
-            </w:r>
-            <w:proofErr w:type="spellEnd"/>
-            <w:r>
-              <w:rPr>
-                <w:rFonts w:ascii="Arial" w:hAnsi="Arial" w:cs="Arial"/>
-                <w:sz w:val="16"/>
-                <w:szCs w:val="16"/>
-                <w:lang w:val="es-ES_tradnl"/>
-              </w:rPr>
-              <w:t xml:space="preserve"> Mayorista,</w:t>
+              <w:t>HP-5132, HP, 9, 1000, Portatiles Mayorista,</w:t>
             </w:r>
           </w:p>
           <w:p>
@@ -5951,27 +5709,7 @@
                 <w:szCs w:val="16"/>
                 <w:lang w:val="es-ES_tradnl"/>
               </w:rPr>
-              <w:t xml:space="preserve">TOASTER-3452, TOASTER, 23, 1050, </w:t>
-            </w:r>
-            <w:proofErr w:type="spellStart"/>
-            <w:r>
-              <w:rPr>
-                <w:rFonts w:ascii="Arial" w:hAnsi="Arial" w:cs="Arial"/>
-                <w:sz w:val="16"/>
-                <w:szCs w:val="16"/>
-                <w:lang w:val="es-ES_tradnl"/>
-              </w:rPr>
-              <w:t>Portatiles</w:t>
-            </w:r>
-            <w:proofErr w:type="spellEnd"/>
-            <w:r>
-              <w:rPr>
-                <w:rFonts w:ascii="Arial" w:hAnsi="Arial" w:cs="Arial"/>
-                <w:sz w:val="16"/>
-                <w:szCs w:val="16"/>
-                <w:lang w:val="es-ES_tradnl"/>
-              </w:rPr>
-              <w:t xml:space="preserve"> Mayorista,</w:t>
+              <w:t>TOASTER-3452, TOASTER, 23, 1050, Portatiles Mayorista,</w:t>
             </w:r>
           </w:p>
           <w:p>
@@ -5997,27 +5735,7 @@
                 <w:szCs w:val="16"/>
                 <w:lang w:val="es-ES_tradnl"/>
               </w:rPr>
-              <w:t xml:space="preserve">DELL-2222, DELL, 29, 250, </w:t>
-            </w:r>
-            <w:proofErr w:type="spellStart"/>
-            <w:r>
-              <w:rPr>
-                <w:rFonts w:ascii="Arial" w:hAnsi="Arial" w:cs="Arial"/>
-                <w:sz w:val="16"/>
-                <w:szCs w:val="16"/>
-                <w:lang w:val="es-ES_tradnl"/>
-              </w:rPr>
-              <w:t>Portatiles</w:t>
-            </w:r>
-            <w:proofErr w:type="spellEnd"/>
-            <w:r>
-              <w:rPr>
-                <w:rFonts w:ascii="Arial" w:hAnsi="Arial" w:cs="Arial"/>
-                <w:sz w:val="16"/>
-                <w:szCs w:val="16"/>
-                <w:lang w:val="es-ES_tradnl"/>
-              </w:rPr>
-              <w:t xml:space="preserve"> Mayorista</w:t>
+              <w:t>DELL-2222, DELL, 29, 250, Portatiles Mayorista</w:t>
             </w:r>
           </w:p>
         </w:tc>
@@ -6439,25 +6157,7 @@
                 <w:sz w:val="16"/>
                 <w:szCs w:val="16"/>
               </w:rPr>
-              <w:t xml:space="preserve">TOASTER-4461, TOASTER, 5, 850, </w:t>
-            </w:r>
-            <w:proofErr w:type="spellStart"/>
-            <w:r>
-              <w:rPr>
-                <w:rFonts w:ascii="Arial" w:hAnsi="Arial" w:cs="Arial"/>
-                <w:sz w:val="16"/>
-                <w:szCs w:val="16"/>
-              </w:rPr>
-              <w:t>Proveedores</w:t>
-            </w:r>
-            <w:proofErr w:type="spellEnd"/>
-            <w:r>
-              <w:rPr>
-                <w:rFonts w:ascii="Arial" w:hAnsi="Arial" w:cs="Arial"/>
-                <w:sz w:val="16"/>
-                <w:szCs w:val="16"/>
-              </w:rPr>
-              <w:t xml:space="preserve"> S.L.</w:t>
+              <w:t>TOASTER-4461, TOASTER, 5, 850, Proveedores S.L.</w:t>
             </w:r>
           </w:p>
         </w:tc>
@@ -6590,7 +6290,6 @@
               </w:rPr>
               <w:t>los a</w:t>
             </w:r>
-            <w:proofErr w:type="spellStart"/>
             <w:r>
               <w:rPr>
                 <w:rFonts w:ascii="Arial" w:hAnsi="Arial" w:cs="Arial"/>
@@ -6598,17 +6297,7 @@
                 <w:szCs w:val="16"/>
                 <w:lang w:val="es-ES"/>
               </w:rPr>
-              <w:t>rtículos</w:t>
-            </w:r>
-            <w:proofErr w:type="spellEnd"/>
-            <w:r>
-              <w:rPr>
-                <w:rFonts w:ascii="Arial" w:hAnsi="Arial" w:cs="Arial"/>
-                <w:sz w:val="16"/>
-                <w:szCs w:val="16"/>
-                <w:lang w:val="es-ES"/>
-              </w:rPr>
-              <w:t xml:space="preserve"> en el carrito</w:t>
+              <w:t>rtículos en el carrito</w:t>
             </w:r>
             <w:r>
               <w:rPr>
@@ -6724,25 +6413,14 @@
                 <w:szCs w:val="16"/>
               </w:rPr>
             </w:pPr>
-            <w:proofErr w:type="gramStart"/>
-            <w:r>
-              <w:rPr>
-                <w:rFonts w:ascii="Arial" w:hAnsi="Arial" w:cs="Arial"/>
-                <w:sz w:val="16"/>
-                <w:szCs w:val="16"/>
-                <w:lang w:val="es-ES_tradnl"/>
-              </w:rPr>
-              <w:t>Total</w:t>
-            </w:r>
-            <w:proofErr w:type="gramEnd"/>
-            <w:r>
-              <w:rPr>
-                <w:rFonts w:ascii="Arial" w:hAnsi="Arial" w:cs="Arial"/>
-                <w:sz w:val="16"/>
-                <w:szCs w:val="16"/>
-                <w:lang w:val="es-ES_tradnl"/>
-              </w:rPr>
-              <w:t xml:space="preserve"> </w:t>
+            <w:r>
+              <w:rPr>
+                <w:rFonts w:ascii="Arial" w:hAnsi="Arial" w:cs="Arial"/>
+                <w:sz w:val="16"/>
+                <w:szCs w:val="16"/>
+                <w:lang w:val="es-ES_tradnl"/>
+              </w:rPr>
+              <w:t xml:space="preserve">Total </w:t>
             </w:r>
             <w:r>
               <w:rPr>
@@ -6884,27 +6562,7 @@
                 <w:szCs w:val="16"/>
                 <w:lang w:val="es-ES_tradnl"/>
               </w:rPr>
-              <w:t xml:space="preserve">HP-4124, HP, 6, 550, </w:t>
-            </w:r>
-            <w:proofErr w:type="spellStart"/>
-            <w:r>
-              <w:rPr>
-                <w:rFonts w:ascii="Arial" w:hAnsi="Arial" w:cs="Arial"/>
-                <w:sz w:val="16"/>
-                <w:szCs w:val="16"/>
-                <w:lang w:val="es-ES_tradnl"/>
-              </w:rPr>
-              <w:t>Empresaurio</w:t>
-            </w:r>
-            <w:proofErr w:type="spellEnd"/>
-            <w:r>
-              <w:rPr>
-                <w:rFonts w:ascii="Arial" w:hAnsi="Arial" w:cs="Arial"/>
-                <w:sz w:val="16"/>
-                <w:szCs w:val="16"/>
-                <w:lang w:val="es-ES_tradnl"/>
-              </w:rPr>
-              <w:t xml:space="preserve"> genérico S.A. </w:t>
+              <w:t xml:space="preserve">HP-4124, HP, 6, 550, Empresaurio genérico S.A. </w:t>
             </w:r>
             <w:r>
               <w:rPr>
@@ -6933,27 +6591,7 @@
                 <w:szCs w:val="16"/>
                 <w:lang w:val="es-ES_tradnl"/>
               </w:rPr>
-              <w:t xml:space="preserve">HP-5132, HP, 9, 1000, </w:t>
-            </w:r>
-            <w:proofErr w:type="spellStart"/>
-            <w:r>
-              <w:rPr>
-                <w:rFonts w:ascii="Arial" w:hAnsi="Arial" w:cs="Arial"/>
-                <w:sz w:val="16"/>
-                <w:szCs w:val="16"/>
-                <w:lang w:val="es-ES_tradnl"/>
-              </w:rPr>
-              <w:t>Portatiles</w:t>
-            </w:r>
-            <w:proofErr w:type="spellEnd"/>
-            <w:r>
-              <w:rPr>
-                <w:rFonts w:ascii="Arial" w:hAnsi="Arial" w:cs="Arial"/>
-                <w:sz w:val="16"/>
-                <w:szCs w:val="16"/>
-                <w:lang w:val="es-ES_tradnl"/>
-              </w:rPr>
-              <w:t xml:space="preserve"> Mayorista</w:t>
+              <w:t>HP-5132, HP, 9, 1000, Portatiles Mayorista</w:t>
             </w:r>
           </w:p>
         </w:tc>
@@ -7139,7 +6777,6 @@
               </w:rPr>
               <w:t>los a</w:t>
             </w:r>
-            <w:proofErr w:type="spellStart"/>
             <w:r>
               <w:rPr>
                 <w:rFonts w:ascii="Arial" w:hAnsi="Arial" w:cs="Arial"/>
@@ -7147,17 +6784,7 @@
                 <w:szCs w:val="16"/>
                 <w:lang w:val="es-ES"/>
               </w:rPr>
-              <w:t>rtículos</w:t>
-            </w:r>
-            <w:proofErr w:type="spellEnd"/>
-            <w:r>
-              <w:rPr>
-                <w:rFonts w:ascii="Arial" w:hAnsi="Arial" w:cs="Arial"/>
-                <w:sz w:val="16"/>
-                <w:szCs w:val="16"/>
-                <w:lang w:val="es-ES"/>
-              </w:rPr>
-              <w:t xml:space="preserve"> en el carrito</w:t>
+              <w:t>rtículos en el carrito</w:t>
             </w:r>
             <w:r>
               <w:rPr>
@@ -7365,25 +6992,7 @@
                 <w:sz w:val="16"/>
                 <w:szCs w:val="16"/>
               </w:rPr>
-              <w:t xml:space="preserve">Total </w:t>
-            </w:r>
-            <w:proofErr w:type="spellStart"/>
-            <w:r>
-              <w:rPr>
-                <w:rFonts w:ascii="Arial" w:hAnsi="Arial" w:cs="Arial"/>
-                <w:sz w:val="16"/>
-                <w:szCs w:val="16"/>
-              </w:rPr>
-              <w:t>pedido</w:t>
-            </w:r>
-            <w:proofErr w:type="spellEnd"/>
-            <w:r>
-              <w:rPr>
-                <w:rFonts w:ascii="Arial" w:hAnsi="Arial" w:cs="Arial"/>
-                <w:sz w:val="16"/>
-                <w:szCs w:val="16"/>
-              </w:rPr>
-              <w:t>: 12750</w:t>
+              <w:t>Total pedido: 12750</w:t>
             </w:r>
           </w:p>
         </w:tc>
@@ -7667,27 +7276,7 @@
                 <w:szCs w:val="16"/>
                 <w:lang w:val="es-ES_tradnl"/>
               </w:rPr>
-              <w:t xml:space="preserve">HP-4124, HP, 6, 550, </w:t>
-            </w:r>
-            <w:proofErr w:type="spellStart"/>
-            <w:r>
-              <w:rPr>
-                <w:rFonts w:ascii="Arial" w:hAnsi="Arial" w:cs="Arial"/>
-                <w:sz w:val="16"/>
-                <w:szCs w:val="16"/>
-                <w:lang w:val="es-ES_tradnl"/>
-              </w:rPr>
-              <w:t>Empresaurio</w:t>
-            </w:r>
-            <w:proofErr w:type="spellEnd"/>
-            <w:r>
-              <w:rPr>
-                <w:rFonts w:ascii="Arial" w:hAnsi="Arial" w:cs="Arial"/>
-                <w:sz w:val="16"/>
-                <w:szCs w:val="16"/>
-                <w:lang w:val="es-ES_tradnl"/>
-              </w:rPr>
-              <w:t xml:space="preserve"> genérico S.A</w:t>
+              <w:t>HP-4124, HP, 6, 550, Empresaurio genérico S.A</w:t>
             </w:r>
           </w:p>
         </w:tc>
@@ -7945,67 +7534,27 @@
                 <w:szCs w:val="16"/>
                 <w:lang w:val="es-ES_tradnl"/>
               </w:rPr>
-              <w:t xml:space="preserve">HP-4124, HP, 6, 550, </w:t>
-            </w:r>
-            <w:proofErr w:type="spellStart"/>
-            <w:r>
-              <w:rPr>
-                <w:rFonts w:ascii="Arial" w:hAnsi="Arial" w:cs="Arial"/>
-                <w:sz w:val="16"/>
-                <w:szCs w:val="16"/>
-                <w:lang w:val="es-ES_tradnl"/>
-              </w:rPr>
-              <w:t>Empresaurio</w:t>
-            </w:r>
-            <w:proofErr w:type="spellEnd"/>
-            <w:r>
-              <w:rPr>
-                <w:rFonts w:ascii="Arial" w:hAnsi="Arial" w:cs="Arial"/>
-                <w:sz w:val="16"/>
-                <w:szCs w:val="16"/>
-                <w:lang w:val="es-ES_tradnl"/>
-              </w:rPr>
-              <w:t xml:space="preserve"> genérico S.A.</w:t>
-            </w:r>
-          </w:p>
-          <w:p>
-            <w:pPr>
-              <w:cnfStyle w:val="000000000000" w:firstRow="0" w:lastRow="0" w:firstColumn="0" w:lastColumn="0" w:oddVBand="0" w:evenVBand="0" w:oddHBand="0" w:evenHBand="0" w:firstRowFirstColumn="0" w:firstRowLastColumn="0" w:lastRowFirstColumn="0" w:lastRowLastColumn="0"/>
-              <w:rPr>
-                <w:rFonts w:ascii="Arial" w:hAnsi="Arial" w:cs="Arial"/>
-                <w:sz w:val="16"/>
-                <w:szCs w:val="16"/>
-                <w:lang w:val="es-ES_tradnl"/>
-              </w:rPr>
-            </w:pPr>
-            <w:r>
-              <w:rPr>
-                <w:rFonts w:ascii="Arial" w:hAnsi="Arial" w:cs="Arial"/>
-                <w:sz w:val="16"/>
-                <w:szCs w:val="16"/>
-                <w:lang w:val="es-ES_tradnl"/>
-              </w:rPr>
-              <w:t xml:space="preserve">HP-5132, HP, 9, 1000, </w:t>
-            </w:r>
-            <w:proofErr w:type="spellStart"/>
-            <w:r>
-              <w:rPr>
-                <w:rFonts w:ascii="Arial" w:hAnsi="Arial" w:cs="Arial"/>
-                <w:sz w:val="16"/>
-                <w:szCs w:val="16"/>
-                <w:lang w:val="es-ES_tradnl"/>
-              </w:rPr>
-              <w:t>Portatiles</w:t>
-            </w:r>
-            <w:proofErr w:type="spellEnd"/>
-            <w:r>
-              <w:rPr>
-                <w:rFonts w:ascii="Arial" w:hAnsi="Arial" w:cs="Arial"/>
-                <w:sz w:val="16"/>
-                <w:szCs w:val="16"/>
-                <w:lang w:val="es-ES_tradnl"/>
-              </w:rPr>
-              <w:t xml:space="preserve"> Mayorista</w:t>
+              <w:t>HP-4124, HP, 6, 550, Empresaurio genérico S.A.</w:t>
+            </w:r>
+          </w:p>
+          <w:p>
+            <w:pPr>
+              <w:cnfStyle w:val="000000000000" w:firstRow="0" w:lastRow="0" w:firstColumn="0" w:lastColumn="0" w:oddVBand="0" w:evenVBand="0" w:oddHBand="0" w:evenHBand="0" w:firstRowFirstColumn="0" w:firstRowLastColumn="0" w:lastRowFirstColumn="0" w:lastRowLastColumn="0"/>
+              <w:rPr>
+                <w:rFonts w:ascii="Arial" w:hAnsi="Arial" w:cs="Arial"/>
+                <w:sz w:val="16"/>
+                <w:szCs w:val="16"/>
+                <w:lang w:val="es-ES_tradnl"/>
+              </w:rPr>
+            </w:pPr>
+            <w:r>
+              <w:rPr>
+                <w:rFonts w:ascii="Arial" w:hAnsi="Arial" w:cs="Arial"/>
+                <w:sz w:val="16"/>
+                <w:szCs w:val="16"/>
+                <w:lang w:val="es-ES_tradnl"/>
+              </w:rPr>
+              <w:t>HP-5132, HP, 9, 1000, Portatiles Mayorista</w:t>
             </w:r>
           </w:p>
         </w:tc>
@@ -8176,27 +7725,7 @@
                 <w:szCs w:val="16"/>
                 <w:lang w:val="es-ES_tradnl"/>
               </w:rPr>
-              <w:t xml:space="preserve">HP-4124, HP, 6, 550, </w:t>
-            </w:r>
-            <w:proofErr w:type="spellStart"/>
-            <w:r>
-              <w:rPr>
-                <w:rFonts w:ascii="Arial" w:hAnsi="Arial" w:cs="Arial"/>
-                <w:sz w:val="16"/>
-                <w:szCs w:val="16"/>
-                <w:lang w:val="es-ES_tradnl"/>
-              </w:rPr>
-              <w:t>Empresaurio</w:t>
-            </w:r>
-            <w:proofErr w:type="spellEnd"/>
-            <w:r>
-              <w:rPr>
-                <w:rFonts w:ascii="Arial" w:hAnsi="Arial" w:cs="Arial"/>
-                <w:sz w:val="16"/>
-                <w:szCs w:val="16"/>
-                <w:lang w:val="es-ES_tradnl"/>
-              </w:rPr>
-              <w:t xml:space="preserve"> genérico S.A.,</w:t>
+              <w:t>HP-4124, HP, 6, 550, Empresaurio genérico S.A.,</w:t>
             </w:r>
           </w:p>
           <w:p>
@@ -8222,27 +7751,7 @@
                 <w:szCs w:val="16"/>
                 <w:lang w:val="es-ES_tradnl"/>
               </w:rPr>
-              <w:t xml:space="preserve">HP-5132, HP, 9, 1000, </w:t>
-            </w:r>
-            <w:proofErr w:type="spellStart"/>
-            <w:r>
-              <w:rPr>
-                <w:rFonts w:ascii="Arial" w:hAnsi="Arial" w:cs="Arial"/>
-                <w:sz w:val="16"/>
-                <w:szCs w:val="16"/>
-                <w:lang w:val="es-ES_tradnl"/>
-              </w:rPr>
-              <w:t>Portatiles</w:t>
-            </w:r>
-            <w:proofErr w:type="spellEnd"/>
-            <w:r>
-              <w:rPr>
-                <w:rFonts w:ascii="Arial" w:hAnsi="Arial" w:cs="Arial"/>
-                <w:sz w:val="16"/>
-                <w:szCs w:val="16"/>
-                <w:lang w:val="es-ES_tradnl"/>
-              </w:rPr>
-              <w:t xml:space="preserve"> Mayorista</w:t>
+              <w:t>HP-5132, HP, 9, 1000, Portatiles Mayorista</w:t>
             </w:r>
           </w:p>
         </w:tc>
@@ -8303,7 +7812,6 @@
           <w:lang w:val="es-ES"/>
         </w:rPr>
       </w:pPr>
-      <w:proofErr w:type="spellStart"/>
       <w:r>
         <w:rPr>
           <w:spacing w:val="-1"/>
@@ -8311,7 +7819,6 @@
         </w:rPr>
         <w:t>Procesador</w:t>
       </w:r>
-      <w:proofErr w:type="spellEnd"/>
       <w:r>
         <w:rPr>
           <w:spacing w:val="-1"/>
@@ -8357,6 +7864,9 @@
         <w:overflowPunct w:val="0"/>
         <w:spacing w:line="250" w:lineRule="auto"/>
         <w:ind w:right="115"/>
+        <w:rPr>
+          <w:u w:val="single"/>
+        </w:rPr>
       </w:pPr>
       <w:r>
         <w:rPr>
@@ -8502,7 +8012,7 @@
           <w:w w:val="95"/>
           <w:lang w:val="es-ES"/>
         </w:rPr>
-        <w:t xml:space="preserve">debe estar vacía para que se vuelvan a crear los datos </w:t>
+        <w:t>debe estar vacía para que se vuelvan a crear los datos</w:t>
       </w:r>
       <w:r>
         <w:rPr>
@@ -8510,7 +8020,7 @@
           <w:w w:val="95"/>
           <w:lang w:val="es-ES"/>
         </w:rPr>
-        <w:t>el script</w:t>
+        <w:t xml:space="preserve"> con</w:t>
       </w:r>
       <w:r>
         <w:rPr>
@@ -8520,14 +8030,13 @@
         </w:rPr>
         <w:t xml:space="preserve"> </w:t>
       </w:r>
-      <w:proofErr w:type="spellStart"/>
       <w:r>
         <w:rPr>
           <w:spacing w:val="-2"/>
           <w:w w:val="95"/>
           <w:lang w:val="es-ES"/>
         </w:rPr>
-        <w:t>TestState</w:t>
+        <w:t>el script</w:t>
       </w:r>
       <w:r>
         <w:rPr>
@@ -8535,9 +8044,40 @@
           <w:w w:val="95"/>
           <w:lang w:val="es-ES"/>
         </w:rPr>
+        <w:t xml:space="preserve"> </w:t>
+      </w:r>
+      <w:r>
+        <w:rPr>
+          <w:spacing w:val="-2"/>
+          <w:w w:val="95"/>
+          <w:lang w:val="es-ES"/>
+        </w:rPr>
+        <w:t>CUReabastecerPortatiles</w:t>
+      </w:r>
+      <w:r>
+        <w:rPr>
+          <w:spacing w:val="-2"/>
+          <w:w w:val="95"/>
+          <w:lang w:val="es-ES"/>
+        </w:rPr>
+        <w:t>/</w:t>
+      </w:r>
+      <w:r>
+        <w:rPr>
+          <w:spacing w:val="-2"/>
+          <w:w w:val="95"/>
+          <w:lang w:val="es-ES"/>
+        </w:rPr>
+        <w:t>TestState</w:t>
+      </w:r>
+      <w:r>
+        <w:rPr>
+          <w:spacing w:val="-2"/>
+          <w:w w:val="95"/>
+          <w:lang w:val="es-ES"/>
+        </w:rPr>
         <w:t>.sql</w:t>
       </w:r>
-      <w:proofErr w:type="spellEnd"/>
       <w:r>
         <w:rPr>
           <w:spacing w:val="-2"/>
@@ -8661,9 +8201,9 @@
       <w:tblLook w:val="0000" w:firstRow="0" w:lastRow="0" w:firstColumn="0" w:lastColumn="0" w:noHBand="0" w:noVBand="0"/>
     </w:tblPr>
     <w:tblGrid>
-      <w:gridCol w:w="4320"/>
-      <w:gridCol w:w="4320"/>
-      <w:gridCol w:w="4320"/>
+      <w:gridCol w:w="3120"/>
+      <w:gridCol w:w="3120"/>
+      <w:gridCol w:w="3120"/>
     </w:tblGrid>
     <w:tr>
       <w:tc>
@@ -8836,31 +8376,16 @@
         <w:sz w:val="36"/>
       </w:rPr>
     </w:pPr>
-    <w:r>
-      <w:fldChar w:fldCharType="begin"/>
-    </w:r>
-    <w:r>
-      <w:instrText xml:space="preserve"> DOCPROPERTY "Company"  \* MERGEFORMAT </w:instrText>
-    </w:r>
-    <w:r>
-      <w:fldChar w:fldCharType="separate"/>
-    </w:r>
-    <w:r>
-      <w:rPr>
-        <w:rFonts w:ascii="Arial" w:hAnsi="Arial"/>
-        <w:b/>
-        <w:sz w:val="36"/>
-      </w:rPr>
-      <w:t>ISII</w:t>
-    </w:r>
-    <w:r>
-      <w:rPr>
-        <w:rFonts w:ascii="Arial" w:hAnsi="Arial"/>
-        <w:b/>
-        <w:sz w:val="36"/>
-      </w:rPr>
-      <w:fldChar w:fldCharType="end"/>
-    </w:r>
+    <w:fldSimple w:instr=" DOCPROPERTY &quot;Company&quot;  \* MERGEFORMAT ">
+      <w:r>
+        <w:rPr>
+          <w:rFonts w:ascii="Arial" w:hAnsi="Arial"/>
+          <w:b/>
+          <w:sz w:val="36"/>
+        </w:rPr>
+        <w:t>ISII</w:t>
+      </w:r>
+    </w:fldSimple>
   </w:p>
   <w:p>
     <w:pPr>
@@ -8897,8 +8422,8 @@
       <w:tblLook w:val="0000" w:firstRow="0" w:lastRow="0" w:firstColumn="0" w:lastColumn="0" w:noHBand="0" w:noVBand="0"/>
     </w:tblPr>
     <w:tblGrid>
-      <w:gridCol w:w="8913"/>
-      <w:gridCol w:w="4031"/>
+      <w:gridCol w:w="6434"/>
+      <w:gridCol w:w="2910"/>
     </w:tblGrid>
     <w:tr>
       <w:trPr>
@@ -8933,21 +8458,13 @@
             <w:ind w:right="68"/>
           </w:pPr>
           <w:r>
-            <w:t xml:space="preserve">  </w:t>
-          </w:r>
-          <w:proofErr w:type="spellStart"/>
-          <w:r>
-            <w:t>Versi</w:t>
+            <w:t xml:space="preserve">  Versi</w:t>
           </w:r>
           <w:r>
             <w:t>ó</w:t>
           </w:r>
           <w:r>
-            <w:t>n</w:t>
-          </w:r>
-          <w:proofErr w:type="spellEnd"/>
-          <w:r>
-            <w:t>:</w:t>
+            <w:t>n:</w:t>
           </w:r>
           <w:r>
             <w:t xml:space="preserve"> </w:t>
@@ -8974,16 +8491,11 @@
             <w:t>s</w:t>
           </w:r>
           <w:r>
-            <w:t xml:space="preserve"> de </w:t>
-          </w:r>
-          <w:proofErr w:type="spellStart"/>
-          <w:r>
-            <w:t>P</w:t>
+            <w:t xml:space="preserve"> de P</w:t>
           </w:r>
           <w:r>
             <w:t>rueba</w:t>
           </w:r>
-          <w:proofErr w:type="spellEnd"/>
         </w:p>
       </w:tc>
       <w:tc>
@@ -8994,11 +8506,9 @@
           <w:r>
             <w:t xml:space="preserve">  </w:t>
           </w:r>
-          <w:proofErr w:type="spellStart"/>
           <w:r>
             <w:t>Fecha</w:t>
           </w:r>
-          <w:proofErr w:type="spellEnd"/>
           <w:r>
             <w:t xml:space="preserve">: </w:t>
           </w:r>
@@ -12065,27 +11575,6 @@
 </file>
 
 <file path=customXml/item1.xml><?xml version="1.0" encoding="utf-8"?>
-<?mso-contentType ?>
-<FormTemplates xmlns="http://schemas.microsoft.com/sharepoint/v3/contenttype/forms">
-  <Display>DocumentLibraryForm</Display>
-  <Edit>DocumentLibraryForm</Edit>
-  <New>DocumentLibraryForm</New>
-</FormTemplates>
-</file>
-
-<file path=customXml/item2.xml><?xml version="1.0" encoding="utf-8"?>
-<b:Sources xmlns:b="http://schemas.openxmlformats.org/officeDocument/2006/bibliography" xmlns="http://schemas.openxmlformats.org/officeDocument/2006/bibliography" SelectedStyle="\APASixthEditionOfficeOnline.xsl" StyleName="APA" Version="6"/>
-</file>
-
-<file path=customXml/item3.xml><?xml version="1.0" encoding="utf-8"?>
-<p:properties xmlns:p="http://schemas.microsoft.com/office/2006/metadata/properties" xmlns:xsi="http://www.w3.org/2001/XMLSchema-instance" xmlns:pc="http://schemas.microsoft.com/office/infopath/2007/PartnerControls">
-  <documentManagement>
-    <_activity xmlns="a0d00c00-ee3e-46fc-bb01-c845d75104c2" xsi:nil="true"/>
-  </documentManagement>
-</p:properties>
-</file>
-
-<file path=customXml/item4.xml><?xml version="1.0" encoding="utf-8"?>
 <ct:contentTypeSchema xmlns:ct="http://schemas.microsoft.com/office/2006/metadata/contentType" xmlns:ma="http://schemas.microsoft.com/office/2006/metadata/properties/metaAttributes" ct:_="" ma:_="" ma:contentTypeName="Documento" ma:contentTypeID="0x010100BC56B73CDDB0DC4E9F44C17B9388BDD4" ma:contentTypeVersion="12" ma:contentTypeDescription="Crear nuevo documento." ma:contentTypeScope="" ma:versionID="b910176c730ce4b69b591005e7fab879">
   <xsd:schema xmlns:xsd="http://www.w3.org/2001/XMLSchema" xmlns:xs="http://www.w3.org/2001/XMLSchema" xmlns:p="http://schemas.microsoft.com/office/2006/metadata/properties" xmlns:ns3="a0d00c00-ee3e-46fc-bb01-c845d75104c2" xmlns:ns4="4266d2e2-eb0d-4caf-981d-c764e6a65aa5" targetNamespace="http://schemas.microsoft.com/office/2006/metadata/properties" ma:root="true" ma:fieldsID="d86ebec661e5946e31f68e1c1884894a" ns3:_="" ns4:_="">
     <xsd:import namespace="a0d00c00-ee3e-46fc-bb01-c845d75104c2"/>
@@ -12300,40 +11789,28 @@
 </ct:contentTypeSchema>
 </file>
 
-<file path=customXml/itemProps1.xml><?xml version="1.0" encoding="utf-8"?>
-<ds:datastoreItem xmlns:ds="http://schemas.openxmlformats.org/officeDocument/2006/customXml" ds:itemID="{396B05A9-87A0-4E80-9F96-F1F0943B6178}">
-  <ds:schemaRefs>
-    <ds:schemaRef ds:uri="http://schemas.microsoft.com/sharepoint/v3/contenttype/forms"/>
-  </ds:schemaRefs>
-</ds:datastoreItem>
+<file path=customXml/item2.xml><?xml version="1.0" encoding="utf-8"?>
+<p:properties xmlns:p="http://schemas.microsoft.com/office/2006/metadata/properties" xmlns:xsi="http://www.w3.org/2001/XMLSchema-instance" xmlns:pc="http://schemas.microsoft.com/office/infopath/2007/PartnerControls">
+  <documentManagement>
+    <_activity xmlns="a0d00c00-ee3e-46fc-bb01-c845d75104c2" xsi:nil="true"/>
+  </documentManagement>
+</p:properties>
 </file>
 
-<file path=customXml/itemProps2.xml><?xml version="1.0" encoding="utf-8"?>
-<ds:datastoreItem xmlns:ds="http://schemas.openxmlformats.org/officeDocument/2006/customXml" ds:itemID="{08481900-EF58-4D51-9896-7E0BBE8A4276}">
-  <ds:schemaRefs>
-    <ds:schemaRef ds:uri="http://schemas.openxmlformats.org/officeDocument/2006/bibliography"/>
-  </ds:schemaRefs>
-</ds:datastoreItem>
+<file path=customXml/item3.xml><?xml version="1.0" encoding="utf-8"?>
+<b:Sources xmlns:b="http://schemas.openxmlformats.org/officeDocument/2006/bibliography" xmlns="http://schemas.openxmlformats.org/officeDocument/2006/bibliography" SelectedStyle="\APASixthEditionOfficeOnline.xsl" StyleName="APA" Version="6"/>
 </file>
 
-<file path=customXml/itemProps3.xml><?xml version="1.0" encoding="utf-8"?>
-<ds:datastoreItem xmlns:ds="http://schemas.openxmlformats.org/officeDocument/2006/customXml" ds:itemID="{1E552648-2456-4AEB-9337-C6642FAB7968}">
-  <ds:schemaRefs>
-    <ds:schemaRef ds:uri="http://schemas.openxmlformats.org/package/2006/metadata/core-properties"/>
-    <ds:schemaRef ds:uri="http://schemas.microsoft.com/office/2006/documentManagement/types"/>
-    <ds:schemaRef ds:uri="http://schemas.microsoft.com/office/infopath/2007/PartnerControls"/>
-    <ds:schemaRef ds:uri="http://purl.org/dc/terms/"/>
-    <ds:schemaRef ds:uri="http://purl.org/dc/dcmitype/"/>
-    <ds:schemaRef ds:uri="http://purl.org/dc/elements/1.1/"/>
-    <ds:schemaRef ds:uri="http://www.w3.org/XML/1998/namespace"/>
-    <ds:schemaRef ds:uri="http://schemas.microsoft.com/office/2006/metadata/properties"/>
-    <ds:schemaRef ds:uri="4266d2e2-eb0d-4caf-981d-c764e6a65aa5"/>
-    <ds:schemaRef ds:uri="a0d00c00-ee3e-46fc-bb01-c845d75104c2"/>
-  </ds:schemaRefs>
-</ds:datastoreItem>
+<file path=customXml/item4.xml><?xml version="1.0" encoding="utf-8"?>
+<?mso-contentType ?>
+<FormTemplates xmlns="http://schemas.microsoft.com/sharepoint/v3/contenttype/forms">
+  <Display>DocumentLibraryForm</Display>
+  <Edit>DocumentLibraryForm</Edit>
+  <New>DocumentLibraryForm</New>
+</FormTemplates>
 </file>
 
-<file path=customXml/itemProps4.xml><?xml version="1.0" encoding="utf-8"?>
+<file path=customXml/itemProps1.xml><?xml version="1.0" encoding="utf-8"?>
 <ds:datastoreItem xmlns:ds="http://schemas.openxmlformats.org/officeDocument/2006/customXml" ds:itemID="{59FF1B3A-6286-4D84-9848-AF1A216767D5}">
   <ds:schemaRefs>
     <ds:schemaRef ds:uri="http://schemas.microsoft.com/office/2006/metadata/contentType"/>
@@ -12350,4 +11827,30 @@
     <ds:schemaRef ds:uri="http://schemas.microsoft.com/internal/obd"/>
   </ds:schemaRefs>
 </ds:datastoreItem>
+</file>
+
+<file path=customXml/itemProps2.xml><?xml version="1.0" encoding="utf-8"?>
+<ds:datastoreItem xmlns:ds="http://schemas.openxmlformats.org/officeDocument/2006/customXml" ds:itemID="{1E552648-2456-4AEB-9337-C6642FAB7968}">
+  <ds:schemaRefs>
+    <ds:schemaRef ds:uri="http://schemas.microsoft.com/office/2006/metadata/properties"/>
+    <ds:schemaRef ds:uri="http://schemas.microsoft.com/office/infopath/2007/PartnerControls"/>
+    <ds:schemaRef ds:uri="a0d00c00-ee3e-46fc-bb01-c845d75104c2"/>
+  </ds:schemaRefs>
+</ds:datastoreItem>
+</file>
+
+<file path=customXml/itemProps3.xml><?xml version="1.0" encoding="utf-8"?>
+<ds:datastoreItem xmlns:ds="http://schemas.openxmlformats.org/officeDocument/2006/customXml" ds:itemID="{08481900-EF58-4D51-9896-7E0BBE8A4276}">
+  <ds:schemaRefs>
+    <ds:schemaRef ds:uri="http://schemas.openxmlformats.org/officeDocument/2006/bibliography"/>
+  </ds:schemaRefs>
+</ds:datastoreItem>
+</file>
+
+<file path=customXml/itemProps4.xml><?xml version="1.0" encoding="utf-8"?>
+<ds:datastoreItem xmlns:ds="http://schemas.openxmlformats.org/officeDocument/2006/customXml" ds:itemID="{396B05A9-87A0-4E80-9F96-F1F0943B6178}">
+  <ds:schemaRefs>
+    <ds:schemaRef ds:uri="http://schemas.microsoft.com/sharepoint/v3/contenttype/forms"/>
+  </ds:schemaRefs>
+</ds:datastoreItem>
 </file>
</xml_diff>